<commit_message>
Conclusão do relatório feita
</commit_message>
<xml_diff>
--- a/Trabalho 3/Relatório ADA3.docx
+++ b/Trabalho 3/Relatório ADA3.docx
@@ -381,7 +381,15 @@
         </m:r>
       </m:oMath>
       <w:r>
-        <w:t xml:space="preserve"> - número de </w:t>
+        <w:t xml:space="preserve"> - </w:t>
+      </w:r>
+      <w:proofErr w:type="gramStart"/>
+      <w:r>
+        <w:t>número</w:t>
+      </w:r>
+      <w:proofErr w:type="gramEnd"/>
+      <w:r>
+        <w:t xml:space="preserve"> de </w:t>
       </w:r>
       <w:r>
         <w:t>caminhos possíveis (arcos do grafo)</w:t>
@@ -397,7 +405,15 @@
         </m:r>
       </m:oMath>
       <w:r>
-        <w:t xml:space="preserve"> - número de localizações existentes</w:t>
+        <w:t xml:space="preserve"> - </w:t>
+      </w:r>
+      <w:proofErr w:type="gramStart"/>
+      <w:r>
+        <w:t>número</w:t>
+      </w:r>
+      <w:proofErr w:type="gramEnd"/>
+      <w:r>
+        <w:t xml:space="preserve"> de localizações existentes</w:t>
       </w:r>
       <w:r>
         <w:t xml:space="preserve"> (células da ilhas)</w:t>
@@ -540,7 +556,15 @@
         </m:r>
       </m:oMath>
       <w:r>
-        <w:t xml:space="preserve"> - número de caminhos possíveis (arcos do grafo)</w:t>
+        <w:t xml:space="preserve"> - </w:t>
+      </w:r>
+      <w:proofErr w:type="gramStart"/>
+      <w:r>
+        <w:t>número</w:t>
+      </w:r>
+      <w:proofErr w:type="gramEnd"/>
+      <w:r>
+        <w:t xml:space="preserve"> de caminhos possíveis (arcos do grafo)</w:t>
       </w:r>
     </w:p>
     <w:p>
@@ -553,7 +577,15 @@
         </m:r>
       </m:oMath>
       <w:r>
-        <w:t xml:space="preserve"> - número de localizações existentes (células da ilhas)</w:t>
+        <w:t xml:space="preserve"> - </w:t>
+      </w:r>
+      <w:proofErr w:type="gramStart"/>
+      <w:r>
+        <w:t>número</w:t>
+      </w:r>
+      <w:proofErr w:type="gramEnd"/>
+      <w:r>
+        <w:t xml:space="preserve"> de localizações existentes (células da ilhas)</w:t>
       </w:r>
       <w:r>
         <w:t xml:space="preserve"> (que corresponde a </w:t>
@@ -580,7 +612,15 @@
         </m:r>
       </m:oMath>
       <w:r>
-        <w:t xml:space="preserve"> – número de linhas da ilha</w:t>
+        <w:t xml:space="preserve"> – </w:t>
+      </w:r>
+      <w:proofErr w:type="gramStart"/>
+      <w:r>
+        <w:t>número</w:t>
+      </w:r>
+      <w:proofErr w:type="gramEnd"/>
+      <w:r>
+        <w:t xml:space="preserve"> de linhas da ilha</w:t>
       </w:r>
     </w:p>
     <w:p>
@@ -593,7 +633,15 @@
         </m:r>
       </m:oMath>
       <w:r>
-        <w:t>– número de colunas da ilha</w:t>
+        <w:t xml:space="preserve">– </w:t>
+      </w:r>
+      <w:proofErr w:type="gramStart"/>
+      <w:r>
+        <w:t>número</w:t>
+      </w:r>
+      <w:proofErr w:type="gramEnd"/>
+      <w:r>
+        <w:t xml:space="preserve"> de colunas da ilha</w:t>
       </w:r>
     </w:p>
     <w:p>
@@ -606,7 +654,15 @@
         </m:r>
       </m:oMath>
       <w:r>
-        <w:t xml:space="preserve"> – número de rodas mágicas</w:t>
+        <w:t xml:space="preserve"> – </w:t>
+      </w:r>
+      <w:proofErr w:type="gramStart"/>
+      <w:r>
+        <w:t>número</w:t>
+      </w:r>
+      <w:proofErr w:type="gramEnd"/>
+      <w:r>
+        <w:t xml:space="preserve"> de rodas mágicas</w:t>
       </w:r>
     </w:p>
     <w:p>
@@ -772,10 +828,12 @@
         <w:t xml:space="preserve"> guarda a informação sobre a codificação de cada posição da ilha, usando como chave a posição (</w:t>
       </w:r>
       <w:proofErr w:type="spellStart"/>
+      <w:proofErr w:type="gramStart"/>
       <w:r>
         <w:t>x,y</w:t>
       </w:r>
       <w:proofErr w:type="spellEnd"/>
+      <w:proofErr w:type="gramEnd"/>
       <w:r>
         <w:t xml:space="preserve">) da célula e como valor a codificação correspondente, que varia de </w:t>
       </w:r>
@@ -867,15 +925,7 @@
         </m:r>
       </m:oMath>
       <w:r>
-        <w:t>, dado q</w:t>
-      </w:r>
-      <w:proofErr w:type="spellStart"/>
-      <w:r>
-        <w:t>ue</w:t>
-      </w:r>
-      <w:proofErr w:type="spellEnd"/>
-      <w:r>
-        <w:t xml:space="preserve"> </w:t>
+        <w:t xml:space="preserve">, dado que </w:t>
       </w:r>
       <m:oMath>
         <m:r>
@@ -925,10 +975,152 @@
       <w:pPr>
         <w:pStyle w:val="Ttulo1"/>
       </w:pPr>
+    </w:p>
+    <w:p>
+      <w:pPr>
+        <w:pStyle w:val="Ttulo1"/>
+      </w:pPr>
       <w:r>
         <w:t>Conclusões</w:t>
       </w:r>
     </w:p>
+    <w:p>
+      <w:pPr>
+        <w:ind w:firstLine="720"/>
+      </w:pPr>
+      <w:r>
+        <w:t>A nossa solução responde ao problema de forma bastante eficiente e foi implementada de uma forma bastante legível na nossa opinião. No entanto, temos consciência de que não escolhemos a implementação mais eficiente e por isso sentimos a obrigação de justificar a nossa decisão.</w:t>
+      </w:r>
+    </w:p>
+    <w:p>
+      <w:r>
+        <w:tab/>
+        <w:t xml:space="preserve">Primeiramente, a outra solução (ou soluções) em que pensamos </w:t>
+      </w:r>
+      <w:r>
+        <w:t>consiste(m) em fazer uma avaliação á priori da situação específica daquele problema</w:t>
+      </w:r>
+      <w:r>
+        <w:t xml:space="preserve">, e, a partir dessa avaliação identificar a existência de alternativas mais eficientes do que o algoritmo de </w:t>
+      </w:r>
+      <w:proofErr w:type="spellStart"/>
+      <w:r>
+        <w:t>Bellman</w:t>
+      </w:r>
+      <w:proofErr w:type="spellEnd"/>
+      <w:r>
+        <w:t>-Ford para a procura do caminho. Escolhemos este algoritmo por conseguir suportar todas as exceções do problema, caminhos (arcos) de diferentes pesos, incluindo pesos negativos, com uma complexidade temporal de Vértices</w:t>
+      </w:r>
+      <w:r>
+        <w:t>*Arcos</w:t>
+      </w:r>
+      <w:r>
+        <w:t xml:space="preserve">. Em comparação com o algoritmo de </w:t>
+      </w:r>
+      <w:proofErr w:type="spellStart"/>
+      <w:r>
+        <w:t>Floyd-Warshall</w:t>
+      </w:r>
+      <w:proofErr w:type="spellEnd"/>
+      <w:r>
+        <w:t>, cuja complexidade</w:t>
+      </w:r>
+      <w:r>
+        <w:t xml:space="preserve"> temporal seria algo como Vérticesˆ3, é vantajoso. Podemos limitar superiormente o número de arcos como sendo 4*número de vértices, pois mesmo existindo alguns vértices com 5 arcos (rodas), os da fronteira da ilha têm menos de 4 e compensam o número de arcos a mais das rodas, assim sendo: Vértices*Arcos &lt; 4*Vérticesˆ2 &lt; Vérticesˆ3 (nas condições do problema).</w:t>
+      </w:r>
+    </w:p>
+    <w:p>
+      <w:r>
+        <w:tab/>
+        <w:t xml:space="preserve">Assim, com a solução geral solucionada, pensámos que: uma vez que o </w:t>
+      </w:r>
+      <w:proofErr w:type="spellStart"/>
+      <w:r>
+        <w:t>Jonh</w:t>
+      </w:r>
+      <w:proofErr w:type="spellEnd"/>
+      <w:r>
+        <w:t xml:space="preserve"> não nada, se não existirem rodas mágicas, a procura feita para este caso pode ser uma procura em largura, pois todos os arcos têm o mesmo custo</w:t>
+      </w:r>
+      <w:r>
+        <w:t>. Podemos ainda verificar, se no caso de existirem rodas mágicas, se estas têm custo 1, o que as tornaria esta solução igualmente válida.</w:t>
+      </w:r>
+    </w:p>
+    <w:p>
+      <w:r>
+        <w:tab/>
+        <w:t xml:space="preserve">Por outro lado, e agora uma solução um tanto quanto mais abrangente, pelo algoritmo de </w:t>
+      </w:r>
+      <w:proofErr w:type="spellStart"/>
+      <w:r>
+        <w:t>Dijkstra</w:t>
+      </w:r>
+      <w:proofErr w:type="spellEnd"/>
+      <w:r>
+        <w:t xml:space="preserve"> podemos procurar o caminho em todos os casos que não </w:t>
+      </w:r>
+      <w:proofErr w:type="spellStart"/>
+      <w:r>
+        <w:t>involvam</w:t>
+      </w:r>
+      <w:proofErr w:type="spellEnd"/>
+      <w:r>
+        <w:t xml:space="preserve"> pesos negativos, o que nos permite descobrir o caminho da </w:t>
+      </w:r>
+      <w:proofErr w:type="spellStart"/>
+      <w:r>
+        <w:t>Kate</w:t>
+      </w:r>
+      <w:proofErr w:type="spellEnd"/>
+      <w:r>
+        <w:t xml:space="preserve">, e, se não existirem pesos negativos nos arcos das rodas, do </w:t>
+      </w:r>
+      <w:proofErr w:type="spellStart"/>
+      <w:r>
+        <w:t>Jonh</w:t>
+      </w:r>
+      <w:proofErr w:type="spellEnd"/>
+      <w:r>
+        <w:t xml:space="preserve">. </w:t>
+      </w:r>
+    </w:p>
+    <w:p>
+      <w:r>
+        <w:lastRenderedPageBreak/>
+        <w:tab/>
+        <w:t>Dito isto, por interpretação do enunciado, compreendemos que seriam poucos os casos em que estas condições se verificariam, e, assim sendo, deduzimos não ser objetivo deste trabalho a implementação de diversos algoritmos, que tornariam sim a complexidade temporal mais baixa</w:t>
+      </w:r>
+      <w:r>
+        <w:t>, embora apenas em circunstâncias específicas a diferença se mantivesse após simplificação, a custo de muito mais tempo de implementação, testes e cálculos explicativos do nosso raciocínio. Por estes motivos decidimos entregar esta implementação.</w:t>
+      </w:r>
+    </w:p>
+    <w:p>
+      <w:r>
+        <w:tab/>
+        <w:t xml:space="preserve">Por fim, podemos ainda referir que, pensámos numa possível implementação de um algoritmo de procura em largura capaz de lidar com todas estas situações, utilizando um vetor de </w:t>
+      </w:r>
+      <w:r>
+        <w:t>booleanos que</w:t>
+      </w:r>
+      <w:r>
+        <w:t xml:space="preserve"> indica os vértices já explorados, uma pilha FIFO onde guardamos vértices “meio explorados”, vértices cujo custo de exploração é superior a 1, </w:t>
+      </w:r>
+      <w:r>
+        <w:t>e “congelando o estado” quando nos movemos no tempo, esta solução, embora recursiva teria uma complexidade temporal de O(Vértices), mas, por se afastar dos objetivos da cadeira decidimos que seria apenas válida de se referir como uma possibilidade durante o relatório e não elaboramos mais a sua implementação.</w:t>
+      </w:r>
+    </w:p>
+    <w:p/>
+    <w:p/>
+    <w:p/>
+    <w:p/>
+    <w:p/>
+    <w:p/>
+    <w:p/>
+    <w:p/>
+    <w:p/>
+    <w:p/>
+    <w:p/>
+    <w:p/>
     <w:p/>
     <w:p/>
     <w:p/>
@@ -1474,6 +1666,119 @@
     </w:lvl>
   </w:abstractNum>
   <w:abstractNum w:abstractNumId="4" w15:restartNumberingAfterBreak="0">
+    <w:nsid w:val="219578A6"/>
+    <w:multiLevelType w:val="hybridMultilevel"/>
+    <w:tmpl w:val="8AA45DD0"/>
+    <w:lvl w:ilvl="0" w:tplc="08160001">
+      <w:start w:val="1"/>
+      <w:numFmt w:val="bullet"/>
+      <w:lvlText w:val=""/>
+      <w:lvlJc w:val="left"/>
+      <w:pPr>
+        <w:ind w:left="1493" w:hanging="360"/>
+      </w:pPr>
+      <w:rPr>
+        <w:rFonts w:ascii="Symbol" w:hAnsi="Symbol" w:hint="default"/>
+      </w:rPr>
+    </w:lvl>
+    <w:lvl w:ilvl="1" w:tplc="08160003" w:tentative="1">
+      <w:start w:val="1"/>
+      <w:numFmt w:val="bullet"/>
+      <w:lvlText w:val="o"/>
+      <w:lvlJc w:val="left"/>
+      <w:pPr>
+        <w:ind w:left="2213" w:hanging="360"/>
+      </w:pPr>
+      <w:rPr>
+        <w:rFonts w:ascii="Courier New" w:hAnsi="Courier New" w:cs="Courier New" w:hint="default"/>
+      </w:rPr>
+    </w:lvl>
+    <w:lvl w:ilvl="2" w:tplc="08160005" w:tentative="1">
+      <w:start w:val="1"/>
+      <w:numFmt w:val="bullet"/>
+      <w:lvlText w:val=""/>
+      <w:lvlJc w:val="left"/>
+      <w:pPr>
+        <w:ind w:left="2933" w:hanging="360"/>
+      </w:pPr>
+      <w:rPr>
+        <w:rFonts w:ascii="Wingdings" w:hAnsi="Wingdings" w:hint="default"/>
+      </w:rPr>
+    </w:lvl>
+    <w:lvl w:ilvl="3" w:tplc="08160001" w:tentative="1">
+      <w:start w:val="1"/>
+      <w:numFmt w:val="bullet"/>
+      <w:lvlText w:val=""/>
+      <w:lvlJc w:val="left"/>
+      <w:pPr>
+        <w:ind w:left="3653" w:hanging="360"/>
+      </w:pPr>
+      <w:rPr>
+        <w:rFonts w:ascii="Symbol" w:hAnsi="Symbol" w:hint="default"/>
+      </w:rPr>
+    </w:lvl>
+    <w:lvl w:ilvl="4" w:tplc="08160003" w:tentative="1">
+      <w:start w:val="1"/>
+      <w:numFmt w:val="bullet"/>
+      <w:lvlText w:val="o"/>
+      <w:lvlJc w:val="left"/>
+      <w:pPr>
+        <w:ind w:left="4373" w:hanging="360"/>
+      </w:pPr>
+      <w:rPr>
+        <w:rFonts w:ascii="Courier New" w:hAnsi="Courier New" w:cs="Courier New" w:hint="default"/>
+      </w:rPr>
+    </w:lvl>
+    <w:lvl w:ilvl="5" w:tplc="08160005" w:tentative="1">
+      <w:start w:val="1"/>
+      <w:numFmt w:val="bullet"/>
+      <w:lvlText w:val=""/>
+      <w:lvlJc w:val="left"/>
+      <w:pPr>
+        <w:ind w:left="5093" w:hanging="360"/>
+      </w:pPr>
+      <w:rPr>
+        <w:rFonts w:ascii="Wingdings" w:hAnsi="Wingdings" w:hint="default"/>
+      </w:rPr>
+    </w:lvl>
+    <w:lvl w:ilvl="6" w:tplc="08160001" w:tentative="1">
+      <w:start w:val="1"/>
+      <w:numFmt w:val="bullet"/>
+      <w:lvlText w:val=""/>
+      <w:lvlJc w:val="left"/>
+      <w:pPr>
+        <w:ind w:left="5813" w:hanging="360"/>
+      </w:pPr>
+      <w:rPr>
+        <w:rFonts w:ascii="Symbol" w:hAnsi="Symbol" w:hint="default"/>
+      </w:rPr>
+    </w:lvl>
+    <w:lvl w:ilvl="7" w:tplc="08160003" w:tentative="1">
+      <w:start w:val="1"/>
+      <w:numFmt w:val="bullet"/>
+      <w:lvlText w:val="o"/>
+      <w:lvlJc w:val="left"/>
+      <w:pPr>
+        <w:ind w:left="6533" w:hanging="360"/>
+      </w:pPr>
+      <w:rPr>
+        <w:rFonts w:ascii="Courier New" w:hAnsi="Courier New" w:cs="Courier New" w:hint="default"/>
+      </w:rPr>
+    </w:lvl>
+    <w:lvl w:ilvl="8" w:tplc="08160005" w:tentative="1">
+      <w:start w:val="1"/>
+      <w:numFmt w:val="bullet"/>
+      <w:lvlText w:val=""/>
+      <w:lvlJc w:val="left"/>
+      <w:pPr>
+        <w:ind w:left="7253" w:hanging="360"/>
+      </w:pPr>
+      <w:rPr>
+        <w:rFonts w:ascii="Wingdings" w:hAnsi="Wingdings" w:hint="default"/>
+      </w:rPr>
+    </w:lvl>
+  </w:abstractNum>
+  <w:abstractNum w:abstractNumId="5" w15:restartNumberingAfterBreak="0">
     <w:nsid w:val="2C160C2F"/>
     <w:multiLevelType w:val="multilevel"/>
     <w:tmpl w:val="0E0E9208"/>
@@ -1586,7 +1891,7 @@
       </w:rPr>
     </w:lvl>
   </w:abstractNum>
-  <w:abstractNum w:abstractNumId="5" w15:restartNumberingAfterBreak="0">
+  <w:abstractNum w:abstractNumId="6" w15:restartNumberingAfterBreak="0">
     <w:nsid w:val="418603C1"/>
     <w:multiLevelType w:val="multilevel"/>
     <w:tmpl w:val="4BBAAF6C"/>
@@ -1699,7 +2004,7 @@
       </w:rPr>
     </w:lvl>
   </w:abstractNum>
-  <w:abstractNum w:abstractNumId="6" w15:restartNumberingAfterBreak="0">
+  <w:abstractNum w:abstractNumId="7" w15:restartNumberingAfterBreak="0">
     <w:nsid w:val="42271E0D"/>
     <w:multiLevelType w:val="multilevel"/>
     <w:tmpl w:val="058400A2"/>
@@ -1812,7 +2117,7 @@
       </w:rPr>
     </w:lvl>
   </w:abstractNum>
-  <w:abstractNum w:abstractNumId="7" w15:restartNumberingAfterBreak="0">
+  <w:abstractNum w:abstractNumId="8" w15:restartNumberingAfterBreak="0">
     <w:nsid w:val="5F173062"/>
     <w:multiLevelType w:val="multilevel"/>
     <w:tmpl w:val="BA2228B4"/>
@@ -1925,7 +2230,7 @@
       </w:rPr>
     </w:lvl>
   </w:abstractNum>
-  <w:abstractNum w:abstractNumId="8" w15:restartNumberingAfterBreak="0">
+  <w:abstractNum w:abstractNumId="9" w15:restartNumberingAfterBreak="0">
     <w:nsid w:val="6A840AE0"/>
     <w:multiLevelType w:val="multilevel"/>
     <w:tmpl w:val="B59E105E"/>
@@ -2038,7 +2343,7 @@
       </w:rPr>
     </w:lvl>
   </w:abstractNum>
-  <w:abstractNum w:abstractNumId="9" w15:restartNumberingAfterBreak="0">
+  <w:abstractNum w:abstractNumId="10" w15:restartNumberingAfterBreak="0">
     <w:nsid w:val="7CDD0717"/>
     <w:multiLevelType w:val="multilevel"/>
     <w:tmpl w:val="559226B6"/>
@@ -2155,31 +2460,34 @@
     <w:abstractNumId w:val="2"/>
   </w:num>
   <w:num w:numId="2">
-    <w:abstractNumId w:val="8"/>
+    <w:abstractNumId w:val="9"/>
   </w:num>
   <w:num w:numId="3">
-    <w:abstractNumId w:val="4"/>
+    <w:abstractNumId w:val="5"/>
   </w:num>
   <w:num w:numId="4">
-    <w:abstractNumId w:val="7"/>
+    <w:abstractNumId w:val="8"/>
   </w:num>
   <w:num w:numId="5">
     <w:abstractNumId w:val="0"/>
   </w:num>
   <w:num w:numId="6">
-    <w:abstractNumId w:val="9"/>
+    <w:abstractNumId w:val="10"/>
   </w:num>
   <w:num w:numId="7">
-    <w:abstractNumId w:val="6"/>
+    <w:abstractNumId w:val="7"/>
   </w:num>
   <w:num w:numId="8">
-    <w:abstractNumId w:val="5"/>
+    <w:abstractNumId w:val="6"/>
   </w:num>
   <w:num w:numId="9">
     <w:abstractNumId w:val="3"/>
   </w:num>
   <w:num w:numId="10">
     <w:abstractNumId w:val="1"/>
+  </w:num>
+  <w:num w:numId="11">
+    <w:abstractNumId w:val="4"/>
   </w:num>
 </w:numbering>
 </file>
@@ -3229,28 +3537,28 @@
 </file>
 
 <file path=customXml/item1.xml><?xml version="1.0" encoding="utf-8"?>
+<b:Sources xmlns:b="http://schemas.openxmlformats.org/officeDocument/2006/bibliography" xmlns="http://schemas.openxmlformats.org/officeDocument/2006/bibliography" SelectedStyle="\APASixthEditionOfficeOnline.xsl" StyleName="APA" Version="6"/>
+</file>
+
+<file path=customXml/item2.xml><?xml version="1.0" encoding="utf-8"?>
 <go:gDocsCustomXmlDataStorage xmlns:go="http://customooxmlschemas.google.com/" xmlns:r="http://schemas.openxmlformats.org/officeDocument/2006/relationships">
   <go:docsCustomData xmlns:go="http://customooxmlschemas.google.com/" roundtripDataSignature="AMtx7miV56ifmpJotRdqUppNGPbUo7qpaQ==">AMUW2mVOaWG3p0WVWv2hZaKCj5zsoTDle84Qeyur0vHmQgxQ+0eOgDy4Z0ODECekIhAjXwvlS93fiFO+B9jmNpcsdI6shVbVSAwM3II9VHITT9P8nTd6jdo=</go:docsCustomData>
 </go:gDocsCustomXmlDataStorage>
 </file>
 
-<file path=customXml/item2.xml><?xml version="1.0" encoding="utf-8"?>
-<b:Sources xmlns:b="http://schemas.openxmlformats.org/officeDocument/2006/bibliography" xmlns="http://schemas.openxmlformats.org/officeDocument/2006/bibliography" SelectedStyle="\APASixthEditionOfficeOnline.xsl" StyleName="APA" Version="6"/>
+<file path=customXml/itemProps1.xml><?xml version="1.0" encoding="utf-8"?>
+<ds:datastoreItem xmlns:ds="http://schemas.openxmlformats.org/officeDocument/2006/customXml" ds:itemID="{3FD796A5-1C23-4CEC-956E-9437FC4F4DDE}">
+  <ds:schemaRefs>
+    <ds:schemaRef ds:uri="http://schemas.openxmlformats.org/officeDocument/2006/bibliography"/>
+  </ds:schemaRefs>
+</ds:datastoreItem>
 </file>
 
-<file path=customXml/itemProps1.xml><?xml version="1.0" encoding="utf-8"?>
+<file path=customXml/itemProps2.xml><?xml version="1.0" encoding="utf-8"?>
 <ds:datastoreItem xmlns:ds="http://schemas.openxmlformats.org/officeDocument/2006/customXml" ds:itemID="{11111111-1234-1234-1234-123412341234}">
   <ds:schemaRefs>
     <ds:schemaRef ds:uri="http://customooxmlschemas.google.com/"/>
     <ds:schemaRef ds:uri="http://schemas.openxmlformats.org/officeDocument/2006/relationships"/>
   </ds:schemaRefs>
 </ds:datastoreItem>
-</file>
-
-<file path=customXml/itemProps2.xml><?xml version="1.0" encoding="utf-8"?>
-<ds:datastoreItem xmlns:ds="http://schemas.openxmlformats.org/officeDocument/2006/customXml" ds:itemID="{3FD796A5-1C23-4CEC-956E-9437FC4F4DDE}">
-  <ds:schemaRefs>
-    <ds:schemaRef ds:uri="http://schemas.openxmlformats.org/officeDocument/2006/bibliography"/>
-  </ds:schemaRefs>
-</ds:datastoreItem>
 </file>
</xml_diff>